<commit_message>
Avance Req 1 ordenamientos iterativos – Reto 1
</commit_message>
<xml_diff>
--- a/Docs/Observaciones-Lab 4.docx
+++ b/Docs/Observaciones-Lab 4.docx
@@ -4938,21 +4938,7 @@
                 <w:rFonts w:ascii="Calibri" w:hAnsi="Calibri"/>
                 <w:color w:val="000000"/>
               </w:rPr>
-              <w:t>744</w:t>
-            </w:r>
-            <w:r>
-              <w:rPr>
-                <w:rFonts w:ascii="Calibri" w:hAnsi="Calibri"/>
-                <w:color w:val="000000"/>
-              </w:rPr>
-              <w:t>.</w:t>
-            </w:r>
-            <w:r>
-              <w:rPr>
-                <w:rFonts w:ascii="Calibri" w:hAnsi="Calibri"/>
-                <w:color w:val="000000"/>
-              </w:rPr>
-              <w:t>79</w:t>
+              <w:t>744.79</w:t>
             </w:r>
           </w:p>
         </w:tc>
@@ -4975,14 +4961,7 @@
                 <w:rFonts w:ascii="Calibri" w:hAnsi="Calibri"/>
                 <w:color w:val="000000"/>
               </w:rPr>
-              <w:t>916</w:t>
-            </w:r>
-            <w:r>
-              <w:rPr>
-                <w:rFonts w:ascii="Calibri" w:hAnsi="Calibri"/>
-                <w:color w:val="000000"/>
-              </w:rPr>
-              <w:t>.67</w:t>
+              <w:t>916.67</w:t>
             </w:r>
           </w:p>
         </w:tc>
@@ -5005,21 +4984,7 @@
                 <w:rFonts w:ascii="Calibri" w:hAnsi="Calibri"/>
                 <w:color w:val="000000"/>
               </w:rPr>
-              <w:t>41</w:t>
-            </w:r>
-            <w:r>
-              <w:rPr>
-                <w:rFonts w:ascii="Calibri" w:hAnsi="Calibri"/>
-                <w:color w:val="000000"/>
-              </w:rPr>
-              <w:t>.</w:t>
-            </w:r>
-            <w:r>
-              <w:rPr>
-                <w:rFonts w:ascii="Calibri" w:hAnsi="Calibri"/>
-                <w:color w:val="000000"/>
-              </w:rPr>
-              <w:t>67</w:t>
+              <w:t>41.67</w:t>
             </w:r>
           </w:p>
         </w:tc>
@@ -5071,21 +5036,7 @@
                 <w:rFonts w:ascii="Calibri" w:hAnsi="Calibri"/>
                 <w:color w:val="000000"/>
               </w:rPr>
-              <w:t>3010</w:t>
-            </w:r>
-            <w:r>
-              <w:rPr>
-                <w:rFonts w:ascii="Calibri" w:hAnsi="Calibri"/>
-                <w:color w:val="000000"/>
-              </w:rPr>
-              <w:t>.</w:t>
-            </w:r>
-            <w:r>
-              <w:rPr>
-                <w:rFonts w:ascii="Calibri" w:hAnsi="Calibri"/>
-                <w:color w:val="000000"/>
-              </w:rPr>
-              <w:t>42</w:t>
+              <w:t>3010.42</w:t>
             </w:r>
           </w:p>
         </w:tc>
@@ -5108,14 +5059,7 @@
                 <w:rFonts w:ascii="Calibri" w:hAnsi="Calibri"/>
                 <w:color w:val="000000"/>
               </w:rPr>
-              <w:t>4041</w:t>
-            </w:r>
-            <w:r>
-              <w:rPr>
-                <w:rFonts w:ascii="Calibri" w:hAnsi="Calibri"/>
-                <w:color w:val="000000"/>
-              </w:rPr>
-              <w:t>.67</w:t>
+              <w:t>4041.67</w:t>
             </w:r>
           </w:p>
         </w:tc>
@@ -5138,21 +5082,7 @@
                 <w:rFonts w:ascii="Calibri" w:hAnsi="Calibri"/>
                 <w:color w:val="000000"/>
               </w:rPr>
-              <w:t>98</w:t>
-            </w:r>
-            <w:r>
-              <w:rPr>
-                <w:rFonts w:ascii="Calibri" w:hAnsi="Calibri"/>
-                <w:color w:val="000000"/>
-              </w:rPr>
-              <w:t>.</w:t>
-            </w:r>
-            <w:r>
-              <w:rPr>
-                <w:rFonts w:ascii="Calibri" w:hAnsi="Calibri"/>
-                <w:color w:val="000000"/>
-              </w:rPr>
-              <w:t>96</w:t>
+              <w:t>98.96</w:t>
             </w:r>
           </w:p>
         </w:tc>
@@ -5205,21 +5135,7 @@
                 <w:rFonts w:ascii="Calibri" w:hAnsi="Calibri"/>
                 <w:color w:val="000000"/>
               </w:rPr>
-              <w:t>12593</w:t>
-            </w:r>
-            <w:r>
-              <w:rPr>
-                <w:rFonts w:ascii="Calibri" w:hAnsi="Calibri"/>
-                <w:color w:val="000000"/>
-              </w:rPr>
-              <w:t>.</w:t>
-            </w:r>
-            <w:r>
-              <w:rPr>
-                <w:rFonts w:ascii="Calibri" w:hAnsi="Calibri"/>
-                <w:color w:val="000000"/>
-              </w:rPr>
-              <w:t>75</w:t>
+              <w:t>12593.75</w:t>
             </w:r>
           </w:p>
         </w:tc>
@@ -5242,14 +5158,7 @@
                 <w:rFonts w:ascii="Calibri" w:hAnsi="Calibri"/>
                 <w:color w:val="000000"/>
               </w:rPr>
-              <w:t>15604</w:t>
-            </w:r>
-            <w:r>
-              <w:rPr>
-                <w:rFonts w:ascii="Calibri" w:hAnsi="Calibri"/>
-                <w:color w:val="000000"/>
-              </w:rPr>
-              <w:t>.17</w:t>
+              <w:t>15604.17</w:t>
             </w:r>
           </w:p>
         </w:tc>
@@ -5272,21 +5181,7 @@
                 <w:rFonts w:ascii="Calibri" w:hAnsi="Calibri"/>
                 <w:color w:val="000000"/>
               </w:rPr>
-              <w:t>218</w:t>
-            </w:r>
-            <w:r>
-              <w:rPr>
-                <w:rFonts w:ascii="Calibri" w:hAnsi="Calibri"/>
-                <w:color w:val="000000"/>
-              </w:rPr>
-              <w:t>.</w:t>
-            </w:r>
-            <w:r>
-              <w:rPr>
-                <w:rFonts w:ascii="Calibri" w:hAnsi="Calibri"/>
-                <w:color w:val="000000"/>
-              </w:rPr>
-              <w:t>75</w:t>
+              <w:t>218.75</w:t>
             </w:r>
           </w:p>
         </w:tc>
@@ -5338,21 +5233,7 @@
                 <w:rFonts w:ascii="Calibri" w:hAnsi="Calibri"/>
                 <w:color w:val="000000"/>
               </w:rPr>
-              <w:t>54135</w:t>
-            </w:r>
-            <w:r>
-              <w:rPr>
-                <w:rFonts w:ascii="Calibri" w:hAnsi="Calibri"/>
-                <w:color w:val="000000"/>
-              </w:rPr>
-              <w:t>.</w:t>
-            </w:r>
-            <w:r>
-              <w:rPr>
-                <w:rFonts w:ascii="Calibri" w:hAnsi="Calibri"/>
-                <w:color w:val="000000"/>
-              </w:rPr>
-              <w:t>42</w:t>
+              <w:t>54135.42</w:t>
             </w:r>
           </w:p>
         </w:tc>
@@ -5375,14 +5256,7 @@
                 <w:rFonts w:ascii="Calibri" w:hAnsi="Calibri"/>
                 <w:color w:val="000000"/>
               </w:rPr>
-              <w:t>65552</w:t>
-            </w:r>
-            <w:r>
-              <w:rPr>
-                <w:rFonts w:ascii="Calibri" w:hAnsi="Calibri"/>
-                <w:color w:val="000000"/>
-              </w:rPr>
-              <w:t>.08</w:t>
+              <w:t>65552.08</w:t>
             </w:r>
           </w:p>
         </w:tc>
@@ -5405,21 +5279,7 @@
                 <w:rFonts w:ascii="Calibri" w:hAnsi="Calibri"/>
                 <w:color w:val="000000"/>
               </w:rPr>
-              <w:t>614</w:t>
-            </w:r>
-            <w:r>
-              <w:rPr>
-                <w:rFonts w:ascii="Calibri" w:hAnsi="Calibri"/>
-                <w:color w:val="000000"/>
-              </w:rPr>
-              <w:t>.</w:t>
-            </w:r>
-            <w:r>
-              <w:rPr>
-                <w:rFonts w:ascii="Calibri" w:hAnsi="Calibri"/>
-                <w:color w:val="000000"/>
-              </w:rPr>
-              <w:t>59</w:t>
+              <w:t>614.59</w:t>
             </w:r>
           </w:p>
         </w:tc>
@@ -5472,21 +5332,7 @@
                 <w:rFonts w:ascii="Calibri" w:hAnsi="Calibri"/>
                 <w:color w:val="000000"/>
               </w:rPr>
-              <w:t>245598</w:t>
-            </w:r>
-            <w:r>
-              <w:rPr>
-                <w:rFonts w:ascii="Calibri" w:hAnsi="Calibri"/>
-                <w:color w:val="000000"/>
-              </w:rPr>
-              <w:t>.</w:t>
-            </w:r>
-            <w:r>
-              <w:rPr>
-                <w:rFonts w:ascii="Calibri" w:hAnsi="Calibri"/>
-                <w:color w:val="000000"/>
-              </w:rPr>
-              <w:t>96</w:t>
+              <w:t>245598.96</w:t>
             </w:r>
           </w:p>
         </w:tc>
@@ -5509,14 +5355,7 @@
                 <w:rFonts w:ascii="Calibri" w:hAnsi="Calibri"/>
                 <w:color w:val="000000"/>
               </w:rPr>
-              <w:t>310140</w:t>
-            </w:r>
-            <w:r>
-              <w:rPr>
-                <w:rFonts w:ascii="Calibri" w:hAnsi="Calibri"/>
-                <w:color w:val="000000"/>
-              </w:rPr>
-              <w:t>.63</w:t>
+              <w:t>310140.63</w:t>
             </w:r>
           </w:p>
         </w:tc>
@@ -5539,21 +5378,7 @@
                 <w:rFonts w:ascii="Calibri" w:hAnsi="Calibri"/>
                 <w:color w:val="000000"/>
               </w:rPr>
-              <w:t>1250</w:t>
-            </w:r>
-            <w:r>
-              <w:rPr>
-                <w:rFonts w:ascii="Calibri" w:hAnsi="Calibri"/>
-                <w:color w:val="000000"/>
-              </w:rPr>
-              <w:t>.</w:t>
-            </w:r>
-            <w:r>
-              <w:rPr>
-                <w:rFonts w:ascii="Calibri" w:hAnsi="Calibri"/>
-                <w:color w:val="000000"/>
-              </w:rPr>
-              <w:t>00</w:t>
+              <w:t>1250.00</w:t>
             </w:r>
           </w:p>
         </w:tc>
@@ -5653,21 +5478,7 @@
                 <w:rFonts w:ascii="Calibri" w:hAnsi="Calibri"/>
                 <w:color w:val="000000"/>
               </w:rPr>
-              <w:t>3000</w:t>
-            </w:r>
-            <w:r>
-              <w:rPr>
-                <w:rFonts w:ascii="Calibri" w:hAnsi="Calibri"/>
-                <w:color w:val="000000"/>
-              </w:rPr>
-              <w:t>.</w:t>
-            </w:r>
-            <w:r>
-              <w:rPr>
-                <w:rFonts w:ascii="Calibri" w:hAnsi="Calibri"/>
-                <w:color w:val="000000"/>
-              </w:rPr>
-              <w:t>00</w:t>
+              <w:t>3000.00</w:t>
             </w:r>
           </w:p>
         </w:tc>
@@ -5768,21 +5579,7 @@
                 <w:rFonts w:ascii="Calibri" w:hAnsi="Calibri"/>
                 <w:color w:val="000000"/>
               </w:rPr>
-              <w:t>7098</w:t>
-            </w:r>
-            <w:r>
-              <w:rPr>
-                <w:rFonts w:ascii="Calibri" w:hAnsi="Calibri"/>
-                <w:color w:val="000000"/>
-              </w:rPr>
-              <w:t>.</w:t>
-            </w:r>
-            <w:r>
-              <w:rPr>
-                <w:rFonts w:ascii="Calibri" w:hAnsi="Calibri"/>
-                <w:color w:val="000000"/>
-              </w:rPr>
-              <w:t>96</w:t>
+              <w:t>7098.96</w:t>
             </w:r>
           </w:p>
         </w:tc>
@@ -5882,21 +5679,7 @@
                 <w:rFonts w:ascii="Calibri" w:hAnsi="Calibri"/>
                 <w:color w:val="000000"/>
               </w:rPr>
-              <w:t>18109</w:t>
-            </w:r>
-            <w:r>
-              <w:rPr>
-                <w:rFonts w:ascii="Calibri" w:hAnsi="Calibri"/>
-                <w:color w:val="000000"/>
-              </w:rPr>
-              <w:t>.</w:t>
-            </w:r>
-            <w:r>
-              <w:rPr>
-                <w:rFonts w:ascii="Calibri" w:hAnsi="Calibri"/>
-                <w:color w:val="000000"/>
-              </w:rPr>
-              <w:t>38</w:t>
+              <w:t>18109.38</w:t>
             </w:r>
           </w:p>
         </w:tc>
@@ -5997,21 +5780,7 @@
                 <w:rFonts w:ascii="Calibri" w:hAnsi="Calibri"/>
                 <w:color w:val="000000"/>
               </w:rPr>
-              <w:t>44161</w:t>
-            </w:r>
-            <w:r>
-              <w:rPr>
-                <w:rFonts w:ascii="Calibri" w:hAnsi="Calibri"/>
-                <w:color w:val="000000"/>
-              </w:rPr>
-              <w:t>.</w:t>
-            </w:r>
-            <w:r>
-              <w:rPr>
-                <w:rFonts w:ascii="Calibri" w:hAnsi="Calibri"/>
-                <w:color w:val="000000"/>
-              </w:rPr>
-              <w:t>46</w:t>
+              <w:t>44161.46</w:t>
             </w:r>
           </w:p>
         </w:tc>
@@ -6484,21 +6253,7 @@
                 <w:rFonts w:ascii="Calibri" w:hAnsi="Calibri"/>
                 <w:color w:val="000000"/>
               </w:rPr>
-              <w:t>61005</w:t>
-            </w:r>
-            <w:r>
-              <w:rPr>
-                <w:rFonts w:ascii="Calibri" w:hAnsi="Calibri"/>
-                <w:color w:val="000000"/>
-              </w:rPr>
-              <w:t>.</w:t>
-            </w:r>
-            <w:r>
-              <w:rPr>
-                <w:rFonts w:ascii="Calibri" w:hAnsi="Calibri"/>
-                <w:color w:val="000000"/>
-              </w:rPr>
-              <w:t>21</w:t>
+              <w:t>61005.21</w:t>
             </w:r>
           </w:p>
         </w:tc>
@@ -6521,21 +6276,7 @@
                 <w:rFonts w:ascii="Calibri" w:hAnsi="Calibri"/>
                 <w:color w:val="000000"/>
               </w:rPr>
-              <w:t>53660</w:t>
-            </w:r>
-            <w:r>
-              <w:rPr>
-                <w:rFonts w:ascii="Calibri" w:hAnsi="Calibri"/>
-                <w:color w:val="000000"/>
-              </w:rPr>
-              <w:t>.</w:t>
-            </w:r>
-            <w:r>
-              <w:rPr>
-                <w:rFonts w:ascii="Calibri" w:hAnsi="Calibri"/>
-                <w:color w:val="000000"/>
-              </w:rPr>
-              <w:t>42</w:t>
+              <w:t>53660.42</w:t>
             </w:r>
           </w:p>
         </w:tc>
@@ -6558,21 +6299,7 @@
                 <w:rFonts w:ascii="Calibri" w:hAnsi="Calibri"/>
                 <w:color w:val="000000"/>
               </w:rPr>
-              <w:t>2989</w:t>
-            </w:r>
-            <w:r>
-              <w:rPr>
-                <w:rFonts w:ascii="Calibri" w:hAnsi="Calibri"/>
-                <w:color w:val="000000"/>
-              </w:rPr>
-              <w:t>.</w:t>
-            </w:r>
-            <w:r>
-              <w:rPr>
-                <w:rFonts w:ascii="Calibri" w:hAnsi="Calibri"/>
-                <w:color w:val="000000"/>
-              </w:rPr>
-              <w:t>58</w:t>
+              <w:t>2989.58</w:t>
             </w:r>
           </w:p>
         </w:tc>
@@ -6624,21 +6351,7 @@
                 <w:rFonts w:ascii="Calibri" w:hAnsi="Calibri"/>
                 <w:color w:val="000000"/>
               </w:rPr>
-              <w:t>581354</w:t>
-            </w:r>
-            <w:r>
-              <w:rPr>
-                <w:rFonts w:ascii="Calibri" w:hAnsi="Calibri"/>
-                <w:color w:val="000000"/>
-              </w:rPr>
-              <w:t>.</w:t>
-            </w:r>
-            <w:r>
-              <w:rPr>
-                <w:rFonts w:ascii="Calibri" w:hAnsi="Calibri"/>
-                <w:color w:val="000000"/>
-              </w:rPr>
-              <w:t>17</w:t>
+              <w:t>581354.17</w:t>
             </w:r>
           </w:p>
         </w:tc>
@@ -6661,21 +6374,7 @@
                 <w:rFonts w:ascii="Calibri" w:hAnsi="Calibri"/>
                 <w:color w:val="000000"/>
               </w:rPr>
-              <w:t>464260</w:t>
-            </w:r>
-            <w:r>
-              <w:rPr>
-                <w:rFonts w:ascii="Calibri" w:hAnsi="Calibri"/>
-                <w:color w:val="000000"/>
-              </w:rPr>
-              <w:t>.</w:t>
-            </w:r>
-            <w:r>
-              <w:rPr>
-                <w:rFonts w:ascii="Calibri" w:hAnsi="Calibri"/>
-                <w:color w:val="000000"/>
-              </w:rPr>
-              <w:t>42</w:t>
+              <w:t>464260.42</w:t>
             </w:r>
           </w:p>
         </w:tc>
@@ -6698,21 +6397,7 @@
                 <w:rFonts w:ascii="Calibri" w:hAnsi="Calibri"/>
                 <w:color w:val="000000"/>
               </w:rPr>
-              <w:t>13776</w:t>
-            </w:r>
-            <w:r>
-              <w:rPr>
-                <w:rFonts w:ascii="Calibri" w:hAnsi="Calibri"/>
-                <w:color w:val="000000"/>
-              </w:rPr>
-              <w:t>.</w:t>
-            </w:r>
-            <w:r>
-              <w:rPr>
-                <w:rFonts w:ascii="Calibri" w:hAnsi="Calibri"/>
-                <w:color w:val="000000"/>
-              </w:rPr>
-              <w:t>04</w:t>
+              <w:t>13776.04</w:t>
             </w:r>
           </w:p>
         </w:tc>
@@ -6813,21 +6498,7 @@
                 <w:rFonts w:ascii="Calibri" w:hAnsi="Calibri"/>
                 <w:color w:val="000000"/>
               </w:rPr>
-              <w:t>65557</w:t>
-            </w:r>
-            <w:r>
-              <w:rPr>
-                <w:rFonts w:ascii="Calibri" w:hAnsi="Calibri"/>
-                <w:color w:val="000000"/>
-              </w:rPr>
-              <w:t>.</w:t>
-            </w:r>
-            <w:r>
-              <w:rPr>
-                <w:rFonts w:ascii="Calibri" w:hAnsi="Calibri"/>
-                <w:color w:val="000000"/>
-              </w:rPr>
-              <w:t>29</w:t>
+              <w:t>65557.29</w:t>
             </w:r>
           </w:p>
         </w:tc>
@@ -6927,21 +6598,7 @@
                 <w:rFonts w:ascii="Calibri" w:hAnsi="Calibri"/>
                 <w:color w:val="000000"/>
               </w:rPr>
-              <w:t>358901</w:t>
-            </w:r>
-            <w:r>
-              <w:rPr>
-                <w:rFonts w:ascii="Calibri" w:hAnsi="Calibri"/>
-                <w:color w:val="000000"/>
-              </w:rPr>
-              <w:t>.</w:t>
-            </w:r>
-            <w:r>
-              <w:rPr>
-                <w:rFonts w:ascii="Calibri" w:hAnsi="Calibri"/>
-                <w:color w:val="000000"/>
-              </w:rPr>
-              <w:t>05</w:t>
+              <w:t>358901.05</w:t>
             </w:r>
           </w:p>
         </w:tc>
@@ -9103,6 +8760,7 @@
     </w:p>
     <w:p>
       <w:pPr>
+        <w:pStyle w:val="Prrafodelista"/>
         <w:ind w:left="360"/>
         <w:jc w:val="both"/>
         <w:rPr>
@@ -9113,41 +8771,33 @@
         <w:rPr>
           <w:lang w:val="es-419"/>
         </w:rPr>
-        <w:t>Como se ha discutido en varias de las preguntas previas, el shell sort es supremamente mas eficiente que el resto de los algoritmos de ordenamiento tratados.</w:t>
+        <w:t xml:space="preserve">Es mejor utilizar el </w:t>
       </w:r>
-    </w:p>
-    <w:p>
-      <w:pPr>
-        <w:pStyle w:val="Prrafodelista"/>
-        <w:numPr>
-          <w:ilvl w:val="0"/>
-          <w:numId w:val="6"/>
-        </w:numPr>
-        <w:jc w:val="both"/>
-        <w:rPr>
-          <w:lang w:val="es-CO"/>
-        </w:rPr>
-      </w:pPr>
-      <w:r>
-        <w:rPr>
-          <w:lang w:val="es-CO"/>
-        </w:rPr>
-        <w:t>¿Cuál Estructura de Datos es mejor utilizar si solo se tiene en cuenta los tiempos de ejecución de los algoritmos?</w:t>
-      </w:r>
-    </w:p>
-    <w:p>
-      <w:pPr>
-        <w:ind w:left="360"/>
-        <w:jc w:val="both"/>
-        <w:rPr>
-          <w:lang w:val="es-419"/>
-        </w:rPr>
-      </w:pPr>
+      <w:proofErr w:type="spellStart"/>
       <w:r>
         <w:rPr>
           <w:lang w:val="es-419"/>
         </w:rPr>
-        <w:t>Es mejor utilizar el array_list porque todos los algoritmos de ordenamiento son mas eficientes, en términos de tiempo de ejecución. Esto se observa en los comentarios que se plasmaron en la tabla 4.</w:t>
+        <w:t>array_list</w:t>
+      </w:r>
+      <w:proofErr w:type="spellEnd"/>
+      <w:r>
+        <w:rPr>
+          <w:lang w:val="es-419"/>
+        </w:rPr>
+        <w:t xml:space="preserve"> porque todos los algoritmos de ordenamiento son </w:t>
+      </w:r>
+      <w:r>
+        <w:rPr>
+          <w:lang w:val="es-419"/>
+        </w:rPr>
+        <w:t>más</w:t>
+      </w:r>
+      <w:r>
+        <w:rPr>
+          <w:lang w:val="es-419"/>
+        </w:rPr>
+        <w:t xml:space="preserve"> eficientes en términos de tiempo de ejecución. Esto se observa en los comentarios que se plasmaron en la tabla 4.</w:t>
       </w:r>
     </w:p>
     <w:p>
@@ -24003,12 +23653,6 @@
 </file>
 
 <file path=customXml/item1.xml><?xml version="1.0" encoding="utf-8"?>
-<p:properties xmlns:p="http://schemas.microsoft.com/office/2006/metadata/properties" xmlns:xsi="http://www.w3.org/2001/XMLSchema-instance" xmlns:pc="http://schemas.microsoft.com/office/infopath/2007/PartnerControls">
-  <documentManagement/>
-</p:properties>
-</file>
-
-<file path=customXml/item2.xml><?xml version="1.0" encoding="utf-8"?>
 <ct:contentTypeSchema xmlns:ct="http://schemas.microsoft.com/office/2006/metadata/contentType" xmlns:ma="http://schemas.microsoft.com/office/2006/metadata/properties/metaAttributes" ct:_="" ma:_="" ma:contentTypeName="Documento" ma:contentTypeID="0x01010023858CF01A2EF24688B692775F4C60A4" ma:contentTypeVersion="11" ma:contentTypeDescription="Crear nuevo documento." ma:contentTypeScope="" ma:versionID="04b510ef1bc187d79b842c792d256c41">
   <xsd:schema xmlns:xsd="http://www.w3.org/2001/XMLSchema" xmlns:xs="http://www.w3.org/2001/XMLSchema" xmlns:p="http://schemas.microsoft.com/office/2006/metadata/properties" xmlns:ns2="164883f8-7691-4ecf-b54a-664c0d0edefe" xmlns:ns3="85e30bcc-d76c-4413-8e4d-2dce22fb0743" targetNamespace="http://schemas.microsoft.com/office/2006/metadata/properties" ma:root="true" ma:fieldsID="9049981c3eb1ee76226ec9e2f8ecd7b4" ns2:_="" ns3:_="">
     <xsd:import namespace="164883f8-7691-4ecf-b54a-664c0d0edefe"/>
@@ -24219,6 +23863,12 @@
 </ct:contentTypeSchema>
 </file>
 
+<file path=customXml/item2.xml><?xml version="1.0" encoding="utf-8"?>
+<p:properties xmlns:p="http://schemas.microsoft.com/office/2006/metadata/properties" xmlns:xsi="http://www.w3.org/2001/XMLSchema-instance" xmlns:pc="http://schemas.microsoft.com/office/infopath/2007/PartnerControls">
+  <documentManagement/>
+</p:properties>
+</file>
+
 <file path=customXml/item3.xml><?xml version="1.0" encoding="utf-8"?>
 <?mso-contentType ?>
 <FormTemplates xmlns="http://schemas.microsoft.com/sharepoint/v3/contenttype/forms">
@@ -24229,15 +23879,6 @@
 </file>
 
 <file path=customXml/itemProps1.xml><?xml version="1.0" encoding="utf-8"?>
-<ds:datastoreItem xmlns:ds="http://schemas.openxmlformats.org/officeDocument/2006/customXml" ds:itemID="{D8D55360-DA4E-4EE6-A532-0D8BE99E30A4}">
-  <ds:schemaRefs>
-    <ds:schemaRef ds:uri="http://schemas.microsoft.com/office/2006/metadata/properties"/>
-    <ds:schemaRef ds:uri="http://schemas.microsoft.com/office/infopath/2007/PartnerControls"/>
-  </ds:schemaRefs>
-</ds:datastoreItem>
-</file>
-
-<file path=customXml/itemProps2.xml><?xml version="1.0" encoding="utf-8"?>
 <ds:datastoreItem xmlns:ds="http://schemas.openxmlformats.org/officeDocument/2006/customXml" ds:itemID="{CF9FB03D-8BF3-41F7-8309-0F510A005FE9}">
   <ds:schemaRefs>
     <ds:schemaRef ds:uri="http://schemas.microsoft.com/office/2006/metadata/contentType"/>
@@ -24256,6 +23897,15 @@
 </ds:datastoreItem>
 </file>
 
+<file path=customXml/itemProps2.xml><?xml version="1.0" encoding="utf-8"?>
+<ds:datastoreItem xmlns:ds="http://schemas.openxmlformats.org/officeDocument/2006/customXml" ds:itemID="{D8D55360-DA4E-4EE6-A532-0D8BE99E30A4}">
+  <ds:schemaRefs>
+    <ds:schemaRef ds:uri="http://schemas.microsoft.com/office/2006/metadata/properties"/>
+    <ds:schemaRef ds:uri="http://schemas.microsoft.com/office/infopath/2007/PartnerControls"/>
+  </ds:schemaRefs>
+</ds:datastoreItem>
+</file>
+
 <file path=customXml/itemProps3.xml><?xml version="1.0" encoding="utf-8"?>
 <ds:datastoreItem xmlns:ds="http://schemas.openxmlformats.org/officeDocument/2006/customXml" ds:itemID="{7DBE8262-9C92-4A1B-85FF-A533173B85D6}">
   <ds:schemaRefs>

</xml_diff>